<commit_message>
Update gitignore, add AWS lab work
</commit_message>
<xml_diff>
--- a/12_aws/labs/AWS Qwiklabs.docx
+++ b/12_aws/labs/AWS Qwiklabs.docx
@@ -33,6 +33,7 @@
       <w:hyperlink r:id="rId2">
         <w:r>
           <w:rPr>
+            <w:rStyle w:val="InternetLink"/>
             <w:color w:val="1155CC"/>
             <w:u w:val="single"/>
           </w:rPr>
@@ -149,7 +150,16 @@
       </w:pPr>
       <w:r>
         <w:rPr/>
-        <w:t>Lab 1: Introduction to AWS Identity and Access Management (IAM)</w:t>
+        <w:t xml:space="preserve">Lab 1: Introduction to AWS Identity and Access Management (IAM) </w:t>
+      </w:r>
+      <w:r>
+        <w:rPr>
+          <w:b/>
+          <w:bCs/>
+          <w:color w:val="CC0000"/>
+          <w:u w:val="single"/>
+        </w:rPr>
+        <w:t>DONE</w:t>
       </w:r>
     </w:p>
     <w:p>
@@ -160,7 +170,7 @@
       <w:hyperlink r:id="rId3">
         <w:r>
           <w:rPr>
-            <w:rStyle w:val="VisitedInternetLink"/>
+            <w:rStyle w:val="FollowedHyperlink"/>
             <w:color w:val="1155CC"/>
             <w:u w:val="single"/>
           </w:rPr>
@@ -219,15 +229,7 @@
       </w:pPr>
       <w:r>
         <w:rPr/>
-        <w:t xml:space="preserve">Lab </w:t>
-      </w:r>
-      <w:r>
-        <w:rPr/>
-        <w:t>3</w:t>
-      </w:r>
-      <w:r>
-        <w:rPr/>
-        <w:t>: Introduction to Elastic Load Balancing</w:t>
+        <w:t>Lab 3: Introduction to Elastic Load Balancing</w:t>
       </w:r>
     </w:p>
     <w:p>
@@ -262,15 +264,7 @@
       </w:pPr>
       <w:r>
         <w:rPr/>
-        <w:t xml:space="preserve">Lab </w:t>
-      </w:r>
-      <w:r>
-        <w:rPr/>
-        <w:t>4</w:t>
-      </w:r>
-      <w:r>
-        <w:rPr/>
-        <w:t>: Introduction to Amazon Simple Storage Service</w:t>
+        <w:t>Lab 4: Introduction to Amazon Simple Storage Service</w:t>
       </w:r>
     </w:p>
     <w:p>
@@ -309,15 +303,7 @@
       </w:pPr>
       <w:r>
         <w:rPr/>
-        <w:t xml:space="preserve">Lab </w:t>
-      </w:r>
-      <w:r>
-        <w:rPr/>
-        <w:t>5</w:t>
-      </w:r>
-      <w:r>
-        <w:rPr/>
-        <w:t>: Introduction to Amazon Relational Database Service (RDS) (Linux)</w:t>
+        <w:t>Lab 5: Introduction to Amazon Relational Database Service (RDS) (Linux)</w:t>
       </w:r>
     </w:p>
     <w:p>
@@ -352,15 +338,7 @@
       </w:pPr>
       <w:r>
         <w:rPr/>
-        <w:t xml:space="preserve">Lab </w:t>
-      </w:r>
-      <w:r>
-        <w:rPr/>
-        <w:t>6</w:t>
-      </w:r>
-      <w:r>
-        <w:rPr/>
-        <w:t>: Introduction to Amazon DynamoDB</w:t>
+        <w:t>Lab 6: Introduction to Amazon DynamoDB</w:t>
       </w:r>
     </w:p>
     <w:p>
@@ -429,8 +407,7 @@
       <w:r>
         <w:rPr>
           <w:rFonts w:eastAsia="Arial" w:cs="Arial"/>
-          <w:color w:val="auto"/>
-          <w:kern w:val="0"/>
+          <w:color w:val="00000A"/>
           <w:sz w:val="22"/>
           <w:szCs w:val="22"/>
           <w:lang w:val="en" w:eastAsia="zh-CN" w:bidi="hi-IN"/>
@@ -491,15 +468,7 @@
       </w:pPr>
       <w:r>
         <w:rPr/>
-        <w:t xml:space="preserve">Additional </w:t>
-      </w:r>
-      <w:r>
-        <w:rPr/>
-        <w:t xml:space="preserve">Optional </w:t>
-      </w:r>
-      <w:r>
-        <w:rPr/>
-        <w:t>Labs:</w:t>
+        <w:t>Additional Optional Labs:</w:t>
       </w:r>
     </w:p>
     <w:p>
@@ -544,11 +513,7 @@
       </w:pPr>
       <w:r>
         <w:rPr/>
-        <w:t xml:space="preserve">Lab: </w:t>
-      </w:r>
-      <w:r>
-        <w:rPr/>
-        <w:t>Introduction to Amazon Elastic File System (EFS)</w:t>
+        <w:t>Lab: Introduction to Amazon Elastic File System (EFS)</w:t>
         <w:br/>
       </w:r>
       <w:hyperlink r:id="rId12">
@@ -570,9 +535,6 @@
       <w:r>
         <w:rPr/>
         <w:br/>
-      </w:r>
-      <w:r>
-        <w:rPr/>
         <w:t>Lab: Introduction to Amazon Elastic Container Service</w:t>
         <w:br/>
       </w:r>
@@ -662,6 +624,20 @@
         <w:rPr/>
         <w:t>Lab: Introduction to Amazon API Gateway</w:t>
       </w:r>
+    </w:p>
+    <w:p>
+      <w:pPr>
+        <w:pStyle w:val="Normal"/>
+        <w:rPr/>
+      </w:pPr>
+      <w:hyperlink r:id="rId16">
+        <w:r>
+          <w:rPr>
+            <w:rStyle w:val="InternetLink"/>
+          </w:rPr>
+          <w:t>https://amazon.qwiklabs.com/focuses/51788?parent=catalog</w:t>
+        </w:r>
+      </w:hyperlink>
     </w:p>
     <w:p>
       <w:pPr>
@@ -671,25 +647,11 @@
           <w:u w:val="single"/>
         </w:rPr>
       </w:pPr>
-      <w:hyperlink r:id="rId16">
-        <w:r>
-          <w:rPr>
-            <w:rStyle w:val="InternetLink"/>
-          </w:rPr>
-          <w:t>https://amazon.qwiklabs.com/focuses/51788?parent=catalog</w:t>
-        </w:r>
-      </w:hyperlink>
-    </w:p>
-    <w:p>
-      <w:pPr>
-        <w:pStyle w:val="Normal"/>
+      <w:r>
         <w:rPr>
           <w:color w:val="1155CC"/>
           <w:u w:val="single"/>
         </w:rPr>
-      </w:pPr>
-      <w:r>
-        <w:rPr/>
       </w:r>
     </w:p>
     <w:p>
@@ -725,7 +687,7 @@
       <w:pgNumType w:start="1" w:fmt="decimal"/>
       <w:formProt w:val="false"/>
       <w:textDirection w:val="lrTb"/>
-      <w:docGrid w:type="default" w:linePitch="100" w:charSpace="4096"/>
+      <w:docGrid w:type="default" w:linePitch="260" w:charSpace="4294965247"/>
     </w:sectPr>
   </w:body>
 </w:document>
@@ -742,9 +704,7 @@
       </w:rPr>
     </w:rPrDefault>
     <w:pPrDefault>
-      <w:pPr>
-        <w:suppressAutoHyphens w:val="true"/>
-      </w:pPr>
+      <w:pPr/>
     </w:pPrDefault>
   </w:docDefaults>
   <w:style w:type="paragraph" w:styleId="Normal">
@@ -759,8 +719,7 @@
     </w:pPr>
     <w:rPr>
       <w:rFonts w:ascii="Arial" w:hAnsi="Arial" w:eastAsia="Arial" w:cs="Arial"/>
-      <w:color w:val="auto"/>
-      <w:kern w:val="0"/>
+      <w:color w:val="00000A"/>
       <w:sz w:val="22"/>
       <w:szCs w:val="22"/>
       <w:lang w:val="en" w:eastAsia="zh-CN" w:bidi="hi-IN"/>
@@ -768,6 +727,7 @@
   </w:style>
   <w:style w:type="paragraph" w:styleId="Heading1">
     <w:name w:val="Heading 1"/>
+    <w:basedOn w:val="Normal"/>
     <w:next w:val="Normal"/>
     <w:qFormat/>
     <w:pPr>
@@ -781,8 +741,7 @@
     </w:pPr>
     <w:rPr>
       <w:rFonts w:ascii="Arial" w:hAnsi="Arial" w:eastAsia="Arial" w:cs="Arial"/>
-      <w:color w:val="auto"/>
-      <w:kern w:val="0"/>
+      <w:color w:val="00000A"/>
       <w:sz w:val="40"/>
       <w:szCs w:val="40"/>
       <w:lang w:val="en" w:eastAsia="zh-CN" w:bidi="hi-IN"/>
@@ -790,6 +749,7 @@
   </w:style>
   <w:style w:type="paragraph" w:styleId="Heading2">
     <w:name w:val="Heading 2"/>
+    <w:basedOn w:val="Normal"/>
     <w:next w:val="Normal"/>
     <w:qFormat/>
     <w:pPr>
@@ -804,8 +764,7 @@
     <w:rPr>
       <w:rFonts w:ascii="Arial" w:hAnsi="Arial" w:eastAsia="Arial" w:cs="Arial"/>
       <w:b w:val="false"/>
-      <w:color w:val="auto"/>
-      <w:kern w:val="0"/>
+      <w:color w:val="00000A"/>
       <w:sz w:val="32"/>
       <w:szCs w:val="32"/>
       <w:lang w:val="en" w:eastAsia="zh-CN" w:bidi="hi-IN"/>
@@ -813,6 +772,7 @@
   </w:style>
   <w:style w:type="paragraph" w:styleId="Heading3">
     <w:name w:val="Heading 3"/>
+    <w:basedOn w:val="Normal"/>
     <w:next w:val="Normal"/>
     <w:qFormat/>
     <w:pPr>
@@ -828,7 +788,6 @@
       <w:rFonts w:ascii="Arial" w:hAnsi="Arial" w:eastAsia="Arial" w:cs="Arial"/>
       <w:b w:val="false"/>
       <w:color w:val="434343"/>
-      <w:kern w:val="0"/>
       <w:sz w:val="28"/>
       <w:szCs w:val="28"/>
       <w:lang w:val="en" w:eastAsia="zh-CN" w:bidi="hi-IN"/>
@@ -836,6 +795,7 @@
   </w:style>
   <w:style w:type="paragraph" w:styleId="Heading4">
     <w:name w:val="Heading 4"/>
+    <w:basedOn w:val="Normal"/>
     <w:next w:val="Normal"/>
     <w:qFormat/>
     <w:pPr>
@@ -850,7 +810,6 @@
     <w:rPr>
       <w:rFonts w:ascii="Arial" w:hAnsi="Arial" w:eastAsia="Arial" w:cs="Arial"/>
       <w:color w:val="666666"/>
-      <w:kern w:val="0"/>
       <w:sz w:val="24"/>
       <w:szCs w:val="24"/>
       <w:lang w:val="en" w:eastAsia="zh-CN" w:bidi="hi-IN"/>
@@ -858,6 +817,7 @@
   </w:style>
   <w:style w:type="paragraph" w:styleId="Heading5">
     <w:name w:val="Heading 5"/>
+    <w:basedOn w:val="Normal"/>
     <w:next w:val="Normal"/>
     <w:qFormat/>
     <w:pPr>
@@ -872,7 +832,6 @@
     <w:rPr>
       <w:rFonts w:ascii="Arial" w:hAnsi="Arial" w:eastAsia="Arial" w:cs="Arial"/>
       <w:color w:val="666666"/>
-      <w:kern w:val="0"/>
       <w:sz w:val="22"/>
       <w:szCs w:val="22"/>
       <w:lang w:val="en" w:eastAsia="zh-CN" w:bidi="hi-IN"/>
@@ -880,6 +839,7 @@
   </w:style>
   <w:style w:type="paragraph" w:styleId="Heading6">
     <w:name w:val="Heading 6"/>
+    <w:basedOn w:val="Normal"/>
     <w:next w:val="Normal"/>
     <w:qFormat/>
     <w:pPr>
@@ -895,22 +855,22 @@
       <w:rFonts w:ascii="Arial" w:hAnsi="Arial" w:eastAsia="Arial" w:cs="Arial"/>
       <w:i/>
       <w:color w:val="666666"/>
-      <w:kern w:val="0"/>
       <w:sz w:val="22"/>
       <w:szCs w:val="22"/>
       <w:lang w:val="en" w:eastAsia="zh-CN" w:bidi="hi-IN"/>
     </w:rPr>
   </w:style>
   <w:style w:type="character" w:styleId="InternetLink">
-    <w:name w:val="Hyperlink"/>
+    <w:name w:val="Internet Link"/>
     <w:rPr>
       <w:color w:val="000080"/>
       <w:u w:val="single"/>
       <w:lang w:val="zxx" w:eastAsia="zxx" w:bidi="zxx"/>
     </w:rPr>
   </w:style>
-  <w:style w:type="character" w:styleId="VisitedInternetLink">
+  <w:style w:type="character" w:styleId="FollowedHyperlink">
     <w:name w:val="FollowedHyperlink"/>
+    <w:qFormat/>
     <w:rPr>
       <w:color w:val="800000"/>
       <w:u w:val="single"/>
@@ -987,8 +947,7 @@
     </w:pPr>
     <w:rPr>
       <w:rFonts w:ascii="Arial" w:hAnsi="Arial" w:eastAsia="Arial" w:cs="Arial"/>
-      <w:color w:val="auto"/>
-      <w:kern w:val="0"/>
+      <w:color w:val="00000A"/>
       <w:sz w:val="22"/>
       <w:szCs w:val="22"/>
       <w:lang w:val="en" w:eastAsia="zh-CN" w:bidi="hi-IN"/>

</xml_diff>

<commit_message>
Add lab work for today
</commit_message>
<xml_diff>
--- a/12_aws/labs/AWS Qwiklabs.docx
+++ b/12_aws/labs/AWS Qwiklabs.docx
@@ -194,7 +194,16 @@
       </w:pPr>
       <w:r>
         <w:rPr/>
-        <w:t>Lab 2: Introduction to Amazon EC2</w:t>
+        <w:t xml:space="preserve">Lab 2: Introduction to Amazon EC2  </w:t>
+      </w:r>
+      <w:r>
+        <w:rPr>
+          <w:b/>
+          <w:bCs/>
+          <w:color w:val="CC0000"/>
+          <w:u w:val="single"/>
+        </w:rPr>
+        <w:t>DONE</w:t>
       </w:r>
     </w:p>
     <w:p>
@@ -229,7 +238,13 @@
       </w:pPr>
       <w:r>
         <w:rPr/>
-        <w:t>Lab 3: Introduction to Elastic Load Balancing</w:t>
+        <w:t xml:space="preserve">Lab 3: </w:t>
+      </w:r>
+      <w:bookmarkStart w:id="0" w:name="__DdeLink__90_1353281775"/>
+      <w:bookmarkEnd w:id="0"/>
+      <w:r>
+        <w:rPr/>
+        <w:t>Introduction to Elastic Load Balancing</w:t>
       </w:r>
     </w:p>
     <w:p>

</xml_diff>

<commit_message>
Add work on AWS labs
</commit_message>
<xml_diff>
--- a/12_aws/labs/AWS Qwiklabs.docx
+++ b/12_aws/labs/AWS Qwiklabs.docx
@@ -132,6 +132,30 @@
       <w:r>
         <w:rPr/>
         <w:t>5. Follow lab instructions in center of page</w:t>
+      </w:r>
+    </w:p>
+    <w:p>
+      <w:pPr>
+        <w:pStyle w:val="Normal"/>
+        <w:rPr/>
+      </w:pPr>
+      <w:r>
+        <w:rPr/>
+      </w:r>
+    </w:p>
+    <w:p>
+      <w:pPr>
+        <w:pStyle w:val="Normal"/>
+        <w:rPr/>
+      </w:pPr>
+      <w:r>
+        <w:rPr>
+          <w:b/>
+          <w:bCs/>
+          <w:color w:val="CC0000"/>
+          <w:u w:val="single"/>
+        </w:rPr>
+        <w:t>Search for the lab by name – they keep changing the URLs</w:t>
       </w:r>
     </w:p>
     <w:p>
@@ -244,7 +268,16 @@
       <w:bookmarkEnd w:id="0"/>
       <w:r>
         <w:rPr/>
-        <w:t>Introduction to Elastic Load Balancing</w:t>
+        <w:t xml:space="preserve">Introduction to Elastic Load Balancing  </w:t>
+      </w:r>
+      <w:r>
+        <w:rPr>
+          <w:b/>
+          <w:bCs/>
+          <w:color w:val="CC0000"/>
+          <w:u w:val="single"/>
+        </w:rPr>
+        <w:t>DONE</w:t>
       </w:r>
     </w:p>
     <w:p>

</xml_diff>

<commit_message>
Add changes to AWS lab documentation
</commit_message>
<xml_diff>
--- a/12_aws/labs/AWS Qwiklabs.docx
+++ b/12_aws/labs/AWS Qwiklabs.docx
@@ -146,13 +146,20 @@
     <w:p>
       <w:pPr>
         <w:pStyle w:val="Normal"/>
-        <w:rPr/>
+        <w:rPr>
+          <w:i/>
+          <w:i/>
+          <w:iCs/>
+          <w:color w:val="F17E3A"/>
+        </w:rPr>
       </w:pPr>
       <w:r>
         <w:rPr>
           <w:b/>
           <w:bCs/>
-          <w:color w:val="CC0000"/>
+          <w:i/>
+          <w:iCs/>
+          <w:color w:val="F17E3A"/>
           <w:u w:val="single"/>
         </w:rPr>
         <w:t>Search for the lab by name – they keep changing the URLs</w:t>
@@ -312,7 +319,16 @@
       </w:pPr>
       <w:r>
         <w:rPr/>
-        <w:t>Lab 4: Introduction to Amazon Simple Storage Service</w:t>
+        <w:t xml:space="preserve">Lab 4: Introduction to Amazon Simple Storage Service </w:t>
+      </w:r>
+      <w:r>
+        <w:rPr>
+          <w:b/>
+          <w:bCs/>
+          <w:color w:val="CC0000"/>
+          <w:u w:val="single"/>
+        </w:rPr>
+        <w:t>DONE</w:t>
       </w:r>
     </w:p>
     <w:p>
@@ -351,7 +367,16 @@
       </w:pPr>
       <w:r>
         <w:rPr/>
-        <w:t>Lab 5: Introduction to Amazon Relational Database Service (RDS) (Linux)</w:t>
+        <w:t xml:space="preserve">Lab 5: Introduction to Amazon Relational Database Service (RDS) (Linux)  </w:t>
+      </w:r>
+      <w:r>
+        <w:rPr>
+          <w:b/>
+          <w:bCs/>
+          <w:color w:val="CC0000"/>
+          <w:u w:val="single"/>
+        </w:rPr>
+        <w:t>DONE</w:t>
       </w:r>
     </w:p>
     <w:p>
@@ -386,7 +411,13 @@
       </w:pPr>
       <w:r>
         <w:rPr/>
-        <w:t>Lab 6: Introduction to Amazon DynamoDB</w:t>
+        <w:t xml:space="preserve">Lab 6: </w:t>
+      </w:r>
+      <w:bookmarkStart w:id="1" w:name="__DdeLink__100_4046424704"/>
+      <w:bookmarkEnd w:id="1"/>
+      <w:r>
+        <w:rPr/>
+        <w:t>Introduction to Amazon DynamoDB</w:t>
       </w:r>
     </w:p>
     <w:p>

</xml_diff>

<commit_message>
Add latest AWS lab note
</commit_message>
<xml_diff>
--- a/12_aws/labs/AWS Qwiklabs.docx
+++ b/12_aws/labs/AWS Qwiklabs.docx
@@ -466,11 +466,9 @@
       <w:r>
         <w:rPr/>
         <w:t>Lab 6: Introduction to AWS Lambda</w:t>
-      </w:r>
-      <w:r>
-        <w:rPr/>
         <w:tab/>
       </w:r>
+      <w:bookmarkStart w:id="2" w:name="__DdeLink__110_379941243"/>
       <w:r>
         <w:rPr>
           <w:b/>
@@ -480,6 +478,7 @@
         </w:rPr>
         <w:t>DONE</w:t>
       </w:r>
+      <w:bookmarkEnd w:id="2"/>
       <w:r>
         <w:rPr/>
         <w:br/>
@@ -520,7 +519,16 @@
       </w:r>
       <w:r>
         <w:rPr/>
-        <w:t>: Introduction to AWS CloudFormation</w:t>
+        <w:t xml:space="preserve">: Introduction to AWS CloudFormation   </w:t>
+      </w:r>
+      <w:r>
+        <w:rPr>
+          <w:b/>
+          <w:bCs/>
+          <w:color w:val="CC0000"/>
+          <w:u w:val="single"/>
+        </w:rPr>
+        <w:t>DONE</w:t>
       </w:r>
     </w:p>
     <w:p>

</xml_diff>

<commit_message>
Add notes from the CLI lab
</commit_message>
<xml_diff>
--- a/12_aws/labs/AWS Qwiklabs.docx
+++ b/12_aws/labs/AWS Qwiklabs.docx
@@ -521,6 +521,8 @@
         <w:rPr/>
         <w:t xml:space="preserve">: Introduction to AWS CloudFormation   </w:t>
       </w:r>
+      <w:bookmarkStart w:id="3" w:name="__DdeLink__110_3470142028"/>
+      <w:bookmarkEnd w:id="3"/>
       <w:r>
         <w:rPr>
           <w:b/>
@@ -664,7 +666,16 @@
         <w:rPr/>
         <w:br/>
         <w:br/>
-        <w:t>Lab: Automating AWS Services with Scripting and the AWS CLI</w:t>
+        <w:t xml:space="preserve">Lab: Automating AWS Services with Scripting and the AWS CLI  </w:t>
+      </w:r>
+      <w:r>
+        <w:rPr>
+          <w:b/>
+          <w:bCs/>
+          <w:color w:val="CC0000"/>
+          <w:u w:val="single"/>
+        </w:rPr>
+        <w:t>DONE</w:t>
       </w:r>
     </w:p>
     <w:p>
@@ -989,6 +1000,13 @@
       <w:lang w:val="zxx" w:eastAsia="zxx" w:bidi="zxx"/>
     </w:rPr>
   </w:style>
+  <w:style w:type="character" w:styleId="SourceText">
+    <w:name w:val="Source Text"/>
+    <w:qFormat/>
+    <w:rPr>
+      <w:rFonts w:ascii="Liberation Mono" w:hAnsi="Liberation Mono" w:eastAsia="WenQuanYi Zen Hei Sharp" w:cs="Liberation Mono"/>
+    </w:rPr>
+  </w:style>
   <w:style w:type="paragraph" w:styleId="Heading">
     <w:name w:val="Heading"/>
     <w:basedOn w:val="Normal"/>
@@ -1097,6 +1115,13 @@
       <w:sz w:val="30"/>
       <w:szCs w:val="30"/>
     </w:rPr>
+  </w:style>
+  <w:style w:type="paragraph" w:styleId="PreformattedText">
+    <w:name w:val="Preformatted Text"/>
+    <w:basedOn w:val="Normal"/>
+    <w:qFormat/>
+    <w:pPr/>
+    <w:rPr/>
   </w:style>
   <w:style w:type="table" w:default="1" w:styleId="TableNormal">
     <w:name w:val="Table Normal"/>

</xml_diff>